<commit_message>
added name field, removed Rmd
</commit_message>
<xml_diff>
--- a/two_days/Week 9 - Two Cat Inference/activity/day1_independence/fatal_illiad.docx
+++ b/two_days/Week 9 - Two Cat Inference/activity/day1_independence/fatal_illiad.docx
@@ -56,6 +56,20 @@
       </w:r>
       <w:r>
         <w:t xml:space="preserve">Iliad</w:t>
+      </w:r>
+    </w:p>
+    <w:p>
+      <w:pPr>
+        <w:pStyle w:val="Author"/>
+      </w:pPr>
+      <w:r>
+        <w:t xml:space="preserve">Your</w:t>
+      </w:r>
+      <w:r>
+        <w:t xml:space="preserve"> </w:t>
+      </w:r>
+      <w:r>
+        <w:t xml:space="preserve">name:</w:t>
       </w:r>
     </w:p>
     <w:bookmarkStart w:id="20" w:name="learning-outcomes"/>
@@ -500,7 +514,7 @@
       <w:r>
         <w:drawing>
           <wp:inline>
-            <wp:extent cx="4620126" cy="3696101"/>
+            <wp:extent cx="5334000" cy="4267200"/>
             <wp:effectExtent b="0" l="0" r="0" t="0"/>
             <wp:docPr descr="" title="" id="24" name="Picture"/>
             <a:graphic>
@@ -521,7 +535,7 @@
                   <pic:spPr bwMode="auto">
                     <a:xfrm>
                       <a:off x="0" y="0"/>
-                      <a:ext cx="4620126" cy="3696101"/>
+                      <a:ext cx="5334000" cy="4267200"/>
                     </a:xfrm>
                     <a:prstGeom prst="rect">
                       <a:avLst/>
@@ -896,7 +910,7 @@
       <w:r>
         <w:drawing>
           <wp:inline>
-            <wp:extent cx="4620126" cy="3696101"/>
+            <wp:extent cx="5334000" cy="4267200"/>
             <wp:effectExtent b="0" l="0" r="0" t="0"/>
             <wp:docPr descr="" title="" id="27" name="Picture"/>
             <a:graphic>
@@ -917,7 +931,7 @@
                   <pic:spPr bwMode="auto">
                     <a:xfrm>
                       <a:off x="0" y="0"/>
-                      <a:ext cx="4620126" cy="3696101"/>
+                      <a:ext cx="5334000" cy="4267200"/>
                     </a:xfrm>
                     <a:prstGeom prst="rect">
                       <a:avLst/>
@@ -1403,7 +1417,7 @@
       <w:r>
         <w:drawing>
           <wp:inline>
-            <wp:extent cx="4620126" cy="3696101"/>
+            <wp:extent cx="5334000" cy="4267200"/>
             <wp:effectExtent b="0" l="0" r="0" t="0"/>
             <wp:docPr descr="" title="" id="30" name="Picture"/>
             <a:graphic>
@@ -1424,7 +1438,7 @@
                   <pic:spPr bwMode="auto">
                     <a:xfrm>
                       <a:off x="0" y="0"/>
-                      <a:ext cx="4620126" cy="3696101"/>
+                      <a:ext cx="5334000" cy="4267200"/>
                     </a:xfrm>
                     <a:prstGeom prst="rect">
                       <a:avLst/>
@@ -3958,13 +3972,7 @@
         <w:t xml:space="preserve"> </w:t>
       </w:r>
       <w:r>
-        <w:t xml:space="preserve">You</w:t>
-      </w:r>
-      <w:r>
-        <w:t xml:space="preserve"> </w:t>
-      </w:r>
-      <w:r>
-        <w:t xml:space="preserve">should be adding up</w:t>
+        <w:t xml:space="preserve">You should be adding up</w:t>
       </w:r>
       <w:r>
         <w:t xml:space="preserve"> </w:t>
@@ -4374,13 +4382,7 @@
         <w:t xml:space="preserve"> </w:t>
       </w:r>
       <w:r>
-        <w:t xml:space="preserve">is the number of columns in the table. Keep in mind the</w:t>
-      </w:r>
-      <w:r>
-        <w:t xml:space="preserve"> </w:t>
-      </w:r>
-      <w:r>
-        <w:t xml:space="preserve">total row and column don’t count!</w:t>
+        <w:t xml:space="preserve">is the number of columns in the table. Keep in mind the total row and column don’t count!</w:t>
       </w:r>
     </w:p>
     <w:p>
@@ -4789,13 +4791,7 @@
         <w:t xml:space="preserve"> </w:t>
       </w:r>
       <w:r>
-        <w:t xml:space="preserve">function (which you saw last week). This function</w:t>
-      </w:r>
-      <w:r>
-        <w:t xml:space="preserve"> </w:t>
-      </w:r>
-      <w:r>
-        <w:t xml:space="preserve">has three inputs:</w:t>
+        <w:t xml:space="preserve">function (which you saw last week). This function has three inputs:</w:t>
       </w:r>
     </w:p>
     <w:p>
@@ -5043,13 +5039,7 @@
         <w:pStyle w:val="BodyText"/>
       </w:pPr>
       <w:r>
-        <w:t xml:space="preserve">Like all of the previous times, we can think about what the computer is doing</w:t>
-      </w:r>
-      <w:r>
-        <w:t xml:space="preserve"> </w:t>
-      </w:r>
-      <w:r>
-        <w:t xml:space="preserve">using cards. Keep in mind, we are</w:t>
+        <w:t xml:space="preserve">Like all of the previous times, we can think about what the computer is doing using cards. Keep in mind, we are</w:t>
       </w:r>
       <w:r>
         <w:t xml:space="preserve"> </w:t>
@@ -5062,19 +5052,7 @@
         <w:t xml:space="preserve">assuming the null hypothesis is true</w:t>
       </w:r>
       <w:r>
-        <w:t xml:space="preserve">,</w:t>
-      </w:r>
-      <w:r>
-        <w:t xml:space="preserve"> </w:t>
-      </w:r>
-      <w:r>
-        <w:t xml:space="preserve">which suggests there is no relationship between the location of someone’s injury</w:t>
-      </w:r>
-      <w:r>
-        <w:t xml:space="preserve"> </w:t>
-      </w:r>
-      <w:r>
-        <w:t xml:space="preserve">and whether they lived or died.</w:t>
+        <w:t xml:space="preserve">, which suggests there is no relationship between the location of someone’s injury and whether they lived or died.</w:t>
       </w:r>
     </w:p>
     <w:p>
@@ -5410,7 +5388,7 @@
       <w:r>
         <w:drawing>
           <wp:inline>
-            <wp:extent cx="4620126" cy="3696101"/>
+            <wp:extent cx="5334000" cy="4267200"/>
             <wp:effectExtent b="0" l="0" r="0" t="0"/>
             <wp:docPr descr="" title="" id="43" name="Picture"/>
             <a:graphic>
@@ -5431,7 +5409,7 @@
                   <pic:spPr bwMode="auto">
                     <a:xfrm>
                       <a:off x="0" y="0"/>
-                      <a:ext cx="4620126" cy="3696101"/>
+                      <a:ext cx="5334000" cy="4267200"/>
                     </a:xfrm>
                     <a:prstGeom prst="rect">
                       <a:avLst/>

</xml_diff>